<commit_message>
Slightly modified the documentation.
</commit_message>
<xml_diff>
--- a/docs/SBNZ Predlog projekta.docx
+++ b/docs/SBNZ Predlog projekta.docx
@@ -881,24 +881,6 @@
     </w:p>
     <w:p>
       <w:pPr>
-        <w:pStyle w:val="ListParagraph"/>
-        <w:numPr>
-          <w:ilvl w:val="0"/>
-          <w:numId w:val="2"/>
-        </w:numPr>
-        <w:rPr>
-          <w:lang w:val="sr-Cyrl-RS"/>
-        </w:rPr>
-      </w:pPr>
-      <w:r>
-        <w:rPr>
-          <w:lang w:val="sr-Cyrl-RS"/>
-        </w:rPr>
-        <w:t>Извештај са ризицима од болести</w:t>
-      </w:r>
-    </w:p>
-    <w:p>
-      <w:pPr>
         <w:rPr>
           <w:lang w:val="sr-Cyrl-RS"/>
         </w:rPr>
@@ -1144,14 +1126,14 @@
         <w:rPr>
           <w:lang w:val="sr-Cyrl-RS"/>
         </w:rPr>
-        <w:t xml:space="preserve">, брзину откуцаја срца, брзину кретања, дужина трајања активности, удаљеност од препорученог </w:t>
+        <w:t xml:space="preserve">, брзину откуцаја срца, брзину кретања, дужина трајања активности, удаљеност од препорученог времена за одлазак на спавање, количина алкохола и кофеина у цереброспиналној </w:t>
       </w:r>
       <w:r>
         <w:rPr>
           <w:lang w:val="sr-Cyrl-RS"/>
         </w:rPr>
         <w:lastRenderedPageBreak/>
-        <w:t>времена за одлазак на спавање, количина алкохола и кофеина у цереброспиналној течности</w:t>
+        <w:t>течности</w:t>
       </w:r>
       <w:r>
         <w:rPr>
@@ -1235,7 +1217,19 @@
         <w:rPr>
           <w:lang w:val="sr-Cyrl-RS"/>
         </w:rPr>
-        <w:t>Мање од 5 сати пре оптималног времена спавања</w:t>
+        <w:t xml:space="preserve">Мање од </w:t>
+      </w:r>
+      <w:r>
+        <w:rPr>
+          <w:lang w:val="en-US"/>
+        </w:rPr>
+        <w:t>6</w:t>
+      </w:r>
+      <w:r>
+        <w:rPr>
+          <w:lang w:val="sr-Cyrl-RS"/>
+        </w:rPr>
+        <w:t xml:space="preserve"> сати пре оптималног времена спавања</w:t>
       </w:r>
     </w:p>
     <w:p>
@@ -1626,38 +1620,6 @@
           <w:lang w:val="sr-Cyrl-RS"/>
         </w:rPr>
         <w:t>Ово ће бити уланчавање уназад (9 и 10).</w:t>
-      </w:r>
-    </w:p>
-    <w:p>
-      <w:pPr>
-        <w:pStyle w:val="ListParagraph"/>
-        <w:numPr>
-          <w:ilvl w:val="1"/>
-          <w:numId w:val="6"/>
-        </w:numPr>
-        <w:rPr>
-          <w:lang w:val="sr-Cyrl-RS"/>
-        </w:rPr>
-      </w:pPr>
-      <w:r>
-        <w:rPr>
-          <w:lang w:val="sr-Cyrl-RS"/>
-        </w:rPr>
-        <w:t xml:space="preserve">Фатална фамилијарна </w:t>
-      </w:r>
-      <w:proofErr w:type="spellStart"/>
-      <w:r>
-        <w:rPr>
-          <w:lang w:val="sr-Cyrl-RS"/>
-        </w:rPr>
-        <w:t>инсомнија</w:t>
-      </w:r>
-      <w:proofErr w:type="spellEnd"/>
-      <w:r>
-        <w:rPr>
-          <w:lang w:val="sr-Cyrl-RS"/>
-        </w:rPr>
-        <w:t xml:space="preserve"> ће бити детектована уколико је особа у будном стању више од 3 дана у континуитету.</w:t>
       </w:r>
     </w:p>
     <w:p>
@@ -1957,13 +1919,7 @@
         <w:rPr>
           <w:lang w:val="sr-Cyrl-RS"/>
         </w:rPr>
-        <w:t xml:space="preserve"> </w:t>
-      </w:r>
-      <w:r>
-        <w:rPr>
-          <w:lang w:val="sr-Cyrl-RS"/>
-        </w:rPr>
-        <w:t>Део ЦЕП-а (9 и 10)</w:t>
+        <w:t xml:space="preserve"> Део ЦЕП-а (9 и 10)</w:t>
       </w:r>
     </w:p>
     <w:p>
@@ -2312,7 +2268,6 @@
       </w:r>
       <w:proofErr w:type="spellStart"/>
       <w:r>
-        <w:lastRenderedPageBreak/>
         <w:t>обично</w:t>
       </w:r>
       <w:proofErr w:type="spellEnd"/>
@@ -2442,6 +2397,7 @@
       </w:pPr>
       <w:proofErr w:type="spellStart"/>
       <w:r>
+        <w:lastRenderedPageBreak/>
         <w:t>Користи</w:t>
       </w:r>
       <w:proofErr w:type="spellEnd"/>
@@ -3166,23 +3122,15 @@
       </w:pPr>
       <w:proofErr w:type="spellStart"/>
       <w:r>
-        <w:t>Корисников</w:t>
-      </w:r>
-      <w:proofErr w:type="spellEnd"/>
-      <w:r>
-        <w:t xml:space="preserve"> </w:t>
-      </w:r>
-      <w:proofErr w:type="spellStart"/>
-      <w:r>
-        <w:t>субјективни</w:t>
-      </w:r>
-      <w:proofErr w:type="spellEnd"/>
-      <w:r>
-        <w:t xml:space="preserve"> </w:t>
-      </w:r>
-      <w:proofErr w:type="spellStart"/>
-      <w:r>
-        <w:t>осећај</w:t>
+        <w:t>Ефикасност</w:t>
+      </w:r>
+      <w:proofErr w:type="spellEnd"/>
+      <w:r>
+        <w:t xml:space="preserve"> </w:t>
+      </w:r>
+      <w:proofErr w:type="spellStart"/>
+      <w:r>
+        <w:t>сна</w:t>
       </w:r>
       <w:proofErr w:type="spellEnd"/>
     </w:p>
@@ -3197,7 +3145,7 @@
       </w:pPr>
       <w:proofErr w:type="spellStart"/>
       <w:r>
-        <w:t>Ефикасност</w:t>
+        <w:t>Дужина</w:t>
       </w:r>
       <w:proofErr w:type="spellEnd"/>
       <w:r>
@@ -3220,7 +3168,23 @@
       </w:pPr>
       <w:proofErr w:type="spellStart"/>
       <w:r>
-        <w:t>Дужина</w:t>
+        <w:t>Укупног</w:t>
+      </w:r>
+      <w:proofErr w:type="spellEnd"/>
+      <w:r>
+        <w:t xml:space="preserve"> </w:t>
+      </w:r>
+      <w:proofErr w:type="spellStart"/>
+      <w:r>
+        <w:t>трајања</w:t>
+      </w:r>
+      <w:proofErr w:type="spellEnd"/>
+      <w:r>
+        <w:t xml:space="preserve"> РЕМ </w:t>
+      </w:r>
+      <w:proofErr w:type="spellStart"/>
+      <w:r>
+        <w:t>фазе</w:t>
       </w:r>
       <w:proofErr w:type="spellEnd"/>
       <w:r>
@@ -3231,6 +3195,315 @@
         <w:t>сна</w:t>
       </w:r>
       <w:proofErr w:type="spellEnd"/>
+    </w:p>
+    <w:p>
+      <w:pPr>
+        <w:pStyle w:val="ListParagraph"/>
+        <w:numPr>
+          <w:ilvl w:val="0"/>
+          <w:numId w:val="6"/>
+        </w:numPr>
+        <w:spacing w:line="256" w:lineRule="auto"/>
+      </w:pPr>
+      <w:proofErr w:type="spellStart"/>
+      <w:r>
+        <w:t>Правило</w:t>
+      </w:r>
+      <w:proofErr w:type="spellEnd"/>
+      <w:r>
+        <w:t xml:space="preserve"> </w:t>
+      </w:r>
+      <w:proofErr w:type="spellStart"/>
+      <w:r>
+        <w:t>за</w:t>
+      </w:r>
+      <w:proofErr w:type="spellEnd"/>
+      <w:r>
+        <w:t xml:space="preserve"> </w:t>
+      </w:r>
+      <w:proofErr w:type="spellStart"/>
+      <w:r>
+        <w:t>детектовање</w:t>
+      </w:r>
+      <w:proofErr w:type="spellEnd"/>
+      <w:r>
+        <w:t xml:space="preserve"> </w:t>
+      </w:r>
+      <w:proofErr w:type="spellStart"/>
+      <w:r>
+        <w:t>фазе</w:t>
+      </w:r>
+      <w:proofErr w:type="spellEnd"/>
+      <w:r>
+        <w:t xml:space="preserve"> </w:t>
+      </w:r>
+      <w:proofErr w:type="spellStart"/>
+      <w:r>
+        <w:t>сна</w:t>
+      </w:r>
+      <w:proofErr w:type="spellEnd"/>
+    </w:p>
+    <w:p>
+      <w:pPr>
+        <w:pStyle w:val="ListParagraph"/>
+        <w:numPr>
+          <w:ilvl w:val="1"/>
+          <w:numId w:val="6"/>
+        </w:numPr>
+        <w:spacing w:line="256" w:lineRule="auto"/>
+      </w:pPr>
+      <w:proofErr w:type="spellStart"/>
+      <w:r>
+        <w:t>Користи</w:t>
+      </w:r>
+      <w:proofErr w:type="spellEnd"/>
+      <w:r>
+        <w:t xml:space="preserve"> </w:t>
+      </w:r>
+      <w:proofErr w:type="spellStart"/>
+      <w:r>
+        <w:t>се</w:t>
+      </w:r>
+      <w:proofErr w:type="spellEnd"/>
+      <w:r>
+        <w:t xml:space="preserve"> </w:t>
+      </w:r>
+      <w:proofErr w:type="spellStart"/>
+      <w:r>
+        <w:t>приликом</w:t>
+      </w:r>
+      <w:proofErr w:type="spellEnd"/>
+      <w:r>
+        <w:t xml:space="preserve"> </w:t>
+      </w:r>
+      <w:proofErr w:type="spellStart"/>
+      <w:r>
+        <w:t>одређивања</w:t>
+      </w:r>
+      <w:proofErr w:type="spellEnd"/>
+      <w:r>
+        <w:t xml:space="preserve"> </w:t>
+      </w:r>
+      <w:proofErr w:type="spellStart"/>
+      <w:r>
+        <w:t>квалитета</w:t>
+      </w:r>
+      <w:proofErr w:type="spellEnd"/>
+      <w:r>
+        <w:t xml:space="preserve"> </w:t>
+      </w:r>
+      <w:proofErr w:type="spellStart"/>
+      <w:r>
+        <w:t>сна</w:t>
+      </w:r>
+      <w:proofErr w:type="spellEnd"/>
+      <w:r>
+        <w:t xml:space="preserve">. </w:t>
+      </w:r>
+      <w:proofErr w:type="spellStart"/>
+      <w:r>
+        <w:t>Фаза</w:t>
+      </w:r>
+      <w:proofErr w:type="spellEnd"/>
+      <w:r>
+        <w:t xml:space="preserve"> </w:t>
+      </w:r>
+      <w:proofErr w:type="spellStart"/>
+      <w:r>
+        <w:t>се</w:t>
+      </w:r>
+      <w:proofErr w:type="spellEnd"/>
+      <w:r>
+        <w:t xml:space="preserve"> </w:t>
+      </w:r>
+      <w:proofErr w:type="spellStart"/>
+      <w:r>
+        <w:t>доноси</w:t>
+      </w:r>
+      <w:proofErr w:type="spellEnd"/>
+      <w:r>
+        <w:t xml:space="preserve"> </w:t>
+      </w:r>
+      <w:proofErr w:type="spellStart"/>
+      <w:r>
+        <w:t>на</w:t>
+      </w:r>
+      <w:proofErr w:type="spellEnd"/>
+      <w:r>
+        <w:t xml:space="preserve"> </w:t>
+      </w:r>
+      <w:proofErr w:type="spellStart"/>
+      <w:r>
+        <w:t>основу</w:t>
+      </w:r>
+      <w:proofErr w:type="spellEnd"/>
+      <w:r>
+        <w:t xml:space="preserve"> </w:t>
+      </w:r>
+      <w:proofErr w:type="spellStart"/>
+      <w:r>
+        <w:t>детектованих</w:t>
+      </w:r>
+      <w:proofErr w:type="spellEnd"/>
+      <w:r>
+        <w:t xml:space="preserve"> </w:t>
+      </w:r>
+      <w:proofErr w:type="spellStart"/>
+      <w:r>
+        <w:t>фреквенција</w:t>
+      </w:r>
+      <w:proofErr w:type="spellEnd"/>
+      <w:r>
+        <w:t xml:space="preserve"> и </w:t>
+      </w:r>
+      <w:proofErr w:type="spellStart"/>
+      <w:r>
+        <w:t>амплитуде</w:t>
+      </w:r>
+      <w:proofErr w:type="spellEnd"/>
+      <w:r>
+        <w:t xml:space="preserve"> </w:t>
+      </w:r>
+      <w:proofErr w:type="spellStart"/>
+      <w:r>
+        <w:t>мождане</w:t>
+      </w:r>
+      <w:proofErr w:type="spellEnd"/>
+      <w:r>
+        <w:t xml:space="preserve"> </w:t>
+      </w:r>
+      <w:proofErr w:type="spellStart"/>
+      <w:r>
+        <w:t>активности</w:t>
+      </w:r>
+      <w:proofErr w:type="spellEnd"/>
+      <w:r>
+        <w:t xml:space="preserve"> (</w:t>
+      </w:r>
+      <w:proofErr w:type="spellStart"/>
+      <w:r>
+        <w:t>ове</w:t>
+      </w:r>
+      <w:proofErr w:type="spellEnd"/>
+      <w:r>
+        <w:t xml:space="preserve"> </w:t>
+      </w:r>
+      <w:proofErr w:type="spellStart"/>
+      <w:r>
+        <w:t>границе</w:t>
+      </w:r>
+      <w:proofErr w:type="spellEnd"/>
+      <w:r>
+        <w:t xml:space="preserve"> </w:t>
+      </w:r>
+      <w:proofErr w:type="spellStart"/>
+      <w:r>
+        <w:t>се</w:t>
+      </w:r>
+      <w:proofErr w:type="spellEnd"/>
+      <w:r>
+        <w:t xml:space="preserve"> </w:t>
+      </w:r>
+      <w:proofErr w:type="spellStart"/>
+      <w:r>
+        <w:t>дефинишу</w:t>
+      </w:r>
+      <w:proofErr w:type="spellEnd"/>
+      <w:r>
+        <w:t xml:space="preserve"> </w:t>
+      </w:r>
+      <w:proofErr w:type="spellStart"/>
+      <w:r>
+        <w:t>употребом</w:t>
+      </w:r>
+      <w:proofErr w:type="spellEnd"/>
+      <w:r>
+        <w:t xml:space="preserve"> </w:t>
+      </w:r>
+      <w:proofErr w:type="spellStart"/>
+      <w:r>
+        <w:t>темплејта</w:t>
+      </w:r>
+      <w:proofErr w:type="spellEnd"/>
+      <w:r>
+        <w:rPr>
+          <w:lang w:val="sr-Cyrl-RS"/>
+        </w:rPr>
+        <w:t xml:space="preserve"> (10)</w:t>
+      </w:r>
+      <w:r>
+        <w:t xml:space="preserve">), </w:t>
+      </w:r>
+      <w:proofErr w:type="spellStart"/>
+      <w:r>
+        <w:t>тонуса</w:t>
+      </w:r>
+      <w:proofErr w:type="spellEnd"/>
+      <w:r>
+        <w:t xml:space="preserve"> </w:t>
+      </w:r>
+      <w:proofErr w:type="spellStart"/>
+      <w:r>
+        <w:t>мишића</w:t>
+      </w:r>
+      <w:proofErr w:type="spellEnd"/>
+      <w:r>
+        <w:t xml:space="preserve"> и </w:t>
+      </w:r>
+      <w:proofErr w:type="spellStart"/>
+      <w:r>
+        <w:t>телесне</w:t>
+      </w:r>
+      <w:proofErr w:type="spellEnd"/>
+      <w:r>
+        <w:t xml:space="preserve"> </w:t>
+      </w:r>
+      <w:proofErr w:type="spellStart"/>
+      <w:r>
+        <w:t>температуре</w:t>
+      </w:r>
+      <w:proofErr w:type="spellEnd"/>
+      <w:r>
+        <w:t xml:space="preserve">. </w:t>
+      </w:r>
+      <w:proofErr w:type="spellStart"/>
+      <w:r>
+        <w:t>Излаз</w:t>
+      </w:r>
+      <w:proofErr w:type="spellEnd"/>
+      <w:r>
+        <w:t xml:space="preserve"> </w:t>
+      </w:r>
+      <w:proofErr w:type="spellStart"/>
+      <w:r>
+        <w:t>представља</w:t>
+      </w:r>
+      <w:proofErr w:type="spellEnd"/>
+      <w:r>
+        <w:t xml:space="preserve"> </w:t>
+      </w:r>
+      <w:proofErr w:type="spellStart"/>
+      <w:r>
+        <w:t>детектована</w:t>
+      </w:r>
+      <w:proofErr w:type="spellEnd"/>
+      <w:r>
+        <w:t xml:space="preserve"> </w:t>
+      </w:r>
+      <w:proofErr w:type="spellStart"/>
+      <w:r>
+        <w:t>фаза</w:t>
+      </w:r>
+      <w:proofErr w:type="spellEnd"/>
+      <w:r>
+        <w:rPr>
+          <w:lang w:val="sr-Cyrl-RS"/>
+        </w:rPr>
+        <w:t>. Цеп и уланчавање унапред(10)</w:t>
+      </w:r>
+      <w:r>
+        <w:t>:</w:t>
+      </w:r>
     </w:p>
     <w:p>
       <w:pPr>
@@ -3243,31 +3516,82 @@
       </w:pPr>
       <w:proofErr w:type="spellStart"/>
       <w:r>
-        <w:t>Укупног</w:t>
-      </w:r>
-      <w:proofErr w:type="spellEnd"/>
-      <w:r>
-        <w:t xml:space="preserve"> </w:t>
-      </w:r>
-      <w:proofErr w:type="spellStart"/>
-      <w:r>
-        <w:t>трајања</w:t>
-      </w:r>
-      <w:proofErr w:type="spellEnd"/>
-      <w:r>
-        <w:t xml:space="preserve"> РЕМ </w:t>
-      </w:r>
-      <w:proofErr w:type="spellStart"/>
-      <w:r>
-        <w:t>фазе</w:t>
-      </w:r>
-      <w:proofErr w:type="spellEnd"/>
-      <w:r>
-        <w:t xml:space="preserve"> </w:t>
-      </w:r>
-      <w:proofErr w:type="spellStart"/>
-      <w:r>
-        <w:t>сна</w:t>
+        <w:t>Фаза</w:t>
+      </w:r>
+      <w:proofErr w:type="spellEnd"/>
+      <w:r>
+        <w:t xml:space="preserve"> 1</w:t>
+      </w:r>
+    </w:p>
+    <w:p>
+      <w:pPr>
+        <w:pStyle w:val="ListParagraph"/>
+        <w:numPr>
+          <w:ilvl w:val="2"/>
+          <w:numId w:val="6"/>
+        </w:numPr>
+        <w:spacing w:line="256" w:lineRule="auto"/>
+      </w:pPr>
+      <w:proofErr w:type="spellStart"/>
+      <w:r>
+        <w:t>Фаза</w:t>
+      </w:r>
+      <w:proofErr w:type="spellEnd"/>
+      <w:r>
+        <w:t xml:space="preserve"> 2</w:t>
+      </w:r>
+    </w:p>
+    <w:p>
+      <w:pPr>
+        <w:pStyle w:val="ListParagraph"/>
+        <w:numPr>
+          <w:ilvl w:val="2"/>
+          <w:numId w:val="6"/>
+        </w:numPr>
+        <w:spacing w:line="256" w:lineRule="auto"/>
+      </w:pPr>
+      <w:proofErr w:type="spellStart"/>
+      <w:r>
+        <w:t>Фаза</w:t>
+      </w:r>
+      <w:proofErr w:type="spellEnd"/>
+      <w:r>
+        <w:t xml:space="preserve"> 3</w:t>
+      </w:r>
+    </w:p>
+    <w:p>
+      <w:pPr>
+        <w:pStyle w:val="ListParagraph"/>
+        <w:numPr>
+          <w:ilvl w:val="2"/>
+          <w:numId w:val="6"/>
+        </w:numPr>
+        <w:spacing w:line="256" w:lineRule="auto"/>
+      </w:pPr>
+      <w:proofErr w:type="spellStart"/>
+      <w:r>
+        <w:t>Фаза</w:t>
+      </w:r>
+      <w:proofErr w:type="spellEnd"/>
+      <w:r>
+        <w:t xml:space="preserve"> 4</w:t>
+      </w:r>
+    </w:p>
+    <w:p>
+      <w:pPr>
+        <w:pStyle w:val="ListParagraph"/>
+        <w:numPr>
+          <w:ilvl w:val="2"/>
+          <w:numId w:val="6"/>
+        </w:numPr>
+        <w:spacing w:line="256" w:lineRule="auto"/>
+      </w:pPr>
+      <w:r>
+        <w:t xml:space="preserve">РЕМ </w:t>
+      </w:r>
+      <w:proofErr w:type="spellStart"/>
+      <w:r>
+        <w:t>Фаза</w:t>
       </w:r>
       <w:proofErr w:type="spellEnd"/>
     </w:p>
@@ -3306,15 +3630,7 @@
       </w:r>
       <w:proofErr w:type="spellStart"/>
       <w:r>
-        <w:t>фазе</w:t>
-      </w:r>
-      <w:proofErr w:type="spellEnd"/>
-      <w:r>
-        <w:t xml:space="preserve"> </w:t>
-      </w:r>
-      <w:proofErr w:type="spellStart"/>
-      <w:r>
-        <w:t>сна</w:t>
+        <w:t>сомнабулизма</w:t>
       </w:r>
       <w:proofErr w:type="spellEnd"/>
     </w:p>
@@ -3326,6 +3642,9 @@
           <w:numId w:val="6"/>
         </w:numPr>
         <w:spacing w:line="256" w:lineRule="auto"/>
+        <w:rPr>
+          <w:rFonts w:eastAsiaTheme="minorEastAsia"/>
+        </w:rPr>
       </w:pPr>
       <w:proofErr w:type="spellStart"/>
       <w:r>
@@ -3345,23 +3664,87 @@
       </w:r>
       <w:proofErr w:type="spellStart"/>
       <w:r>
-        <w:t>приликом</w:t>
-      </w:r>
-      <w:proofErr w:type="spellEnd"/>
-      <w:r>
-        <w:t xml:space="preserve"> </w:t>
-      </w:r>
-      <w:proofErr w:type="spellStart"/>
-      <w:r>
-        <w:t>одређивања</w:t>
-      </w:r>
-      <w:proofErr w:type="spellEnd"/>
-      <w:r>
-        <w:t xml:space="preserve"> </w:t>
-      </w:r>
-      <w:proofErr w:type="spellStart"/>
-      <w:r>
-        <w:t>квалитета</w:t>
+        <w:t>као</w:t>
+      </w:r>
+      <w:proofErr w:type="spellEnd"/>
+      <w:r>
+        <w:t xml:space="preserve"> </w:t>
+      </w:r>
+      <w:proofErr w:type="spellStart"/>
+      <w:r>
+        <w:t>индикатор</w:t>
+      </w:r>
+      <w:proofErr w:type="spellEnd"/>
+      <w:r>
+        <w:t xml:space="preserve"> </w:t>
+      </w:r>
+      <w:proofErr w:type="spellStart"/>
+      <w:r>
+        <w:t>да</w:t>
+      </w:r>
+      <w:proofErr w:type="spellEnd"/>
+      <w:r>
+        <w:t xml:space="preserve"> </w:t>
+      </w:r>
+      <w:proofErr w:type="spellStart"/>
+      <w:r>
+        <w:t>ли</w:t>
+      </w:r>
+      <w:proofErr w:type="spellEnd"/>
+      <w:r>
+        <w:t xml:space="preserve"> </w:t>
+      </w:r>
+      <w:proofErr w:type="spellStart"/>
+      <w:r>
+        <w:t>је</w:t>
+      </w:r>
+      <w:proofErr w:type="spellEnd"/>
+      <w:r>
+        <w:t xml:space="preserve"> </w:t>
+      </w:r>
+      <w:proofErr w:type="spellStart"/>
+      <w:r>
+        <w:t>декетован</w:t>
+      </w:r>
+      <w:proofErr w:type="spellEnd"/>
+      <w:r>
+        <w:t xml:space="preserve"> </w:t>
+      </w:r>
+      <w:proofErr w:type="spellStart"/>
+      <w:r>
+        <w:t>сомнабулизам</w:t>
+      </w:r>
+      <w:proofErr w:type="spellEnd"/>
+      <w:r>
+        <w:t xml:space="preserve"> (</w:t>
+      </w:r>
+      <w:proofErr w:type="spellStart"/>
+      <w:r>
+        <w:t>месечарење</w:t>
+      </w:r>
+      <w:proofErr w:type="spellEnd"/>
+      <w:r>
+        <w:t xml:space="preserve">). </w:t>
+      </w:r>
+      <w:proofErr w:type="spellStart"/>
+      <w:r>
+        <w:t>Подразумева</w:t>
+      </w:r>
+      <w:proofErr w:type="spellEnd"/>
+      <w:r>
+        <w:t xml:space="preserve"> </w:t>
+      </w:r>
+      <w:proofErr w:type="spellStart"/>
+      <w:r>
+        <w:t>детектовану</w:t>
+      </w:r>
+      <w:proofErr w:type="spellEnd"/>
+      <w:r>
+        <w:t xml:space="preserve"> РЕМ </w:t>
+      </w:r>
+      <w:proofErr w:type="spellStart"/>
+      <w:r>
+        <w:t>фазу</w:t>
       </w:r>
       <w:proofErr w:type="spellEnd"/>
       <w:r>
@@ -3373,83 +3756,19 @@
       </w:r>
       <w:proofErr w:type="spellEnd"/>
       <w:r>
-        <w:t xml:space="preserve">. </w:t>
-      </w:r>
-      <w:proofErr w:type="spellStart"/>
-      <w:r>
-        <w:t>Фаза</w:t>
-      </w:r>
-      <w:proofErr w:type="spellEnd"/>
-      <w:r>
-        <w:t xml:space="preserve"> </w:t>
-      </w:r>
-      <w:proofErr w:type="spellStart"/>
-      <w:r>
-        <w:t>се</w:t>
-      </w:r>
-      <w:proofErr w:type="spellEnd"/>
-      <w:r>
-        <w:t xml:space="preserve"> </w:t>
-      </w:r>
-      <w:proofErr w:type="spellStart"/>
-      <w:r>
-        <w:t>доноси</w:t>
-      </w:r>
-      <w:proofErr w:type="spellEnd"/>
-      <w:r>
-        <w:t xml:space="preserve"> </w:t>
-      </w:r>
-      <w:proofErr w:type="spellStart"/>
-      <w:r>
-        <w:t>на</w:t>
-      </w:r>
-      <w:proofErr w:type="spellEnd"/>
-      <w:r>
-        <w:t xml:space="preserve"> </w:t>
-      </w:r>
-      <w:proofErr w:type="spellStart"/>
-      <w:r>
-        <w:t>основу</w:t>
-      </w:r>
-      <w:proofErr w:type="spellEnd"/>
-      <w:r>
-        <w:t xml:space="preserve"> </w:t>
-      </w:r>
-      <w:proofErr w:type="spellStart"/>
-      <w:r>
-        <w:t>детектованих</w:t>
-      </w:r>
-      <w:proofErr w:type="spellEnd"/>
-      <w:r>
-        <w:t xml:space="preserve"> </w:t>
-      </w:r>
-      <w:proofErr w:type="spellStart"/>
-      <w:r>
-        <w:t>фреквенција</w:t>
-      </w:r>
-      <w:proofErr w:type="spellEnd"/>
-      <w:r>
-        <w:t xml:space="preserve"> и </w:t>
-      </w:r>
-      <w:proofErr w:type="spellStart"/>
-      <w:r>
-        <w:t>амплитуде</w:t>
-      </w:r>
-      <w:proofErr w:type="spellEnd"/>
-      <w:r>
-        <w:t xml:space="preserve"> </w:t>
-      </w:r>
-      <w:proofErr w:type="spellStart"/>
-      <w:r>
-        <w:t>мождане</w:t>
-      </w:r>
-      <w:proofErr w:type="spellEnd"/>
-      <w:r>
-        <w:t xml:space="preserve"> </w:t>
-      </w:r>
-      <w:proofErr w:type="spellStart"/>
-      <w:r>
-        <w:t>активности</w:t>
+        <w:t xml:space="preserve">, </w:t>
+      </w:r>
+      <w:proofErr w:type="spellStart"/>
+      <w:r>
+        <w:t>детектовање</w:t>
+      </w:r>
+      <w:proofErr w:type="spellEnd"/>
+      <w:r>
+        <w:t xml:space="preserve"> </w:t>
+      </w:r>
+      <w:proofErr w:type="spellStart"/>
+      <w:r>
+        <w:t>кретање</w:t>
       </w:r>
       <w:proofErr w:type="spellEnd"/>
       <w:r>
@@ -3457,61 +3776,39 @@
       </w:r>
       <w:proofErr w:type="spellStart"/>
       <w:r>
-        <w:t>ове</w:t>
-      </w:r>
-      <w:proofErr w:type="spellEnd"/>
-      <w:r>
-        <w:t xml:space="preserve"> </w:t>
-      </w:r>
-      <w:proofErr w:type="spellStart"/>
-      <w:r>
-        <w:t>границе</w:t>
-      </w:r>
-      <w:proofErr w:type="spellEnd"/>
-      <w:r>
-        <w:t xml:space="preserve"> </w:t>
-      </w:r>
-      <w:proofErr w:type="spellStart"/>
-      <w:r>
-        <w:t>се</w:t>
-      </w:r>
-      <w:proofErr w:type="spellEnd"/>
-      <w:r>
-        <w:t xml:space="preserve"> </w:t>
-      </w:r>
-      <w:proofErr w:type="spellStart"/>
-      <w:r>
-        <w:t>дефинишу</w:t>
-      </w:r>
-      <w:proofErr w:type="spellEnd"/>
-      <w:r>
-        <w:t xml:space="preserve"> </w:t>
-      </w:r>
-      <w:proofErr w:type="spellStart"/>
-      <w:r>
-        <w:t>употребом</w:t>
-      </w:r>
-      <w:proofErr w:type="spellEnd"/>
-      <w:r>
-        <w:t xml:space="preserve"> </w:t>
-      </w:r>
-      <w:proofErr w:type="spellStart"/>
-      <w:r>
-        <w:t>темплејта</w:t>
-      </w:r>
-      <w:proofErr w:type="spellEnd"/>
-      <w:r>
-        <w:rPr>
-          <w:lang w:val="sr-Cyrl-RS"/>
-        </w:rPr>
-        <w:t xml:space="preserve"> (10)</w:t>
-      </w:r>
-      <w:r>
-        <w:t xml:space="preserve">), </w:t>
-      </w:r>
-      <w:proofErr w:type="spellStart"/>
-      <w:r>
-        <w:t>тонуса</w:t>
+        <w:t>није</w:t>
+      </w:r>
+      <w:proofErr w:type="spellEnd"/>
+      <w:r>
+        <w:t xml:space="preserve"> </w:t>
+      </w:r>
+      <w:proofErr w:type="spellStart"/>
+      <w:r>
+        <w:t>детектована</w:t>
+      </w:r>
+      <w:proofErr w:type="spellEnd"/>
+      <w:r>
+        <w:t xml:space="preserve"> </w:t>
+      </w:r>
+      <w:proofErr w:type="spellStart"/>
+      <w:r>
+        <w:t>статичност</w:t>
+      </w:r>
+      <w:proofErr w:type="spellEnd"/>
+      <w:r>
+        <w:t xml:space="preserve">) и </w:t>
+      </w:r>
+      <w:proofErr w:type="spellStart"/>
+      <w:r>
+        <w:t>повишен</w:t>
+      </w:r>
+      <w:proofErr w:type="spellEnd"/>
+      <w:r>
+        <w:t xml:space="preserve"> </w:t>
+      </w:r>
+      <w:proofErr w:type="spellStart"/>
+      <w:r>
+        <w:t>тонус</w:t>
       </w:r>
       <w:proofErr w:type="spellEnd"/>
       <w:r>
@@ -3523,378 +3820,6 @@
       </w:r>
       <w:proofErr w:type="spellEnd"/>
       <w:r>
-        <w:t xml:space="preserve"> и </w:t>
-      </w:r>
-      <w:proofErr w:type="spellStart"/>
-      <w:r>
-        <w:t>телесне</w:t>
-      </w:r>
-      <w:proofErr w:type="spellEnd"/>
-      <w:r>
-        <w:t xml:space="preserve"> </w:t>
-      </w:r>
-      <w:proofErr w:type="spellStart"/>
-      <w:r>
-        <w:t>температуре</w:t>
-      </w:r>
-      <w:proofErr w:type="spellEnd"/>
-      <w:r>
-        <w:t xml:space="preserve">. </w:t>
-      </w:r>
-      <w:proofErr w:type="spellStart"/>
-      <w:r>
-        <w:t>Излаз</w:t>
-      </w:r>
-      <w:proofErr w:type="spellEnd"/>
-      <w:r>
-        <w:t xml:space="preserve"> </w:t>
-      </w:r>
-      <w:proofErr w:type="spellStart"/>
-      <w:r>
-        <w:t>представља</w:t>
-      </w:r>
-      <w:proofErr w:type="spellEnd"/>
-      <w:r>
-        <w:t xml:space="preserve"> </w:t>
-      </w:r>
-      <w:proofErr w:type="spellStart"/>
-      <w:r>
-        <w:t>детектована</w:t>
-      </w:r>
-      <w:proofErr w:type="spellEnd"/>
-      <w:r>
-        <w:t xml:space="preserve"> </w:t>
-      </w:r>
-      <w:proofErr w:type="spellStart"/>
-      <w:r>
-        <w:t>фаза</w:t>
-      </w:r>
-      <w:proofErr w:type="spellEnd"/>
-      <w:r>
-        <w:rPr>
-          <w:lang w:val="sr-Cyrl-RS"/>
-        </w:rPr>
-        <w:t>. Цеп и уланчавање унапред(10)</w:t>
-      </w:r>
-      <w:r>
-        <w:t>:</w:t>
-      </w:r>
-    </w:p>
-    <w:p>
-      <w:pPr>
-        <w:pStyle w:val="ListParagraph"/>
-        <w:numPr>
-          <w:ilvl w:val="2"/>
-          <w:numId w:val="6"/>
-        </w:numPr>
-        <w:spacing w:line="256" w:lineRule="auto"/>
-      </w:pPr>
-      <w:proofErr w:type="spellStart"/>
-      <w:r>
-        <w:t>Фаза</w:t>
-      </w:r>
-      <w:proofErr w:type="spellEnd"/>
-      <w:r>
-        <w:t xml:space="preserve"> 1</w:t>
-      </w:r>
-    </w:p>
-    <w:p>
-      <w:pPr>
-        <w:pStyle w:val="ListParagraph"/>
-        <w:numPr>
-          <w:ilvl w:val="2"/>
-          <w:numId w:val="6"/>
-        </w:numPr>
-        <w:spacing w:line="256" w:lineRule="auto"/>
-      </w:pPr>
-      <w:proofErr w:type="spellStart"/>
-      <w:r>
-        <w:t>Фаза</w:t>
-      </w:r>
-      <w:proofErr w:type="spellEnd"/>
-      <w:r>
-        <w:t xml:space="preserve"> 2</w:t>
-      </w:r>
-    </w:p>
-    <w:p>
-      <w:pPr>
-        <w:pStyle w:val="ListParagraph"/>
-        <w:numPr>
-          <w:ilvl w:val="2"/>
-          <w:numId w:val="6"/>
-        </w:numPr>
-        <w:spacing w:line="256" w:lineRule="auto"/>
-      </w:pPr>
-      <w:proofErr w:type="spellStart"/>
-      <w:r>
-        <w:t>Фаза</w:t>
-      </w:r>
-      <w:proofErr w:type="spellEnd"/>
-      <w:r>
-        <w:t xml:space="preserve"> 3</w:t>
-      </w:r>
-    </w:p>
-    <w:p>
-      <w:pPr>
-        <w:pStyle w:val="ListParagraph"/>
-        <w:numPr>
-          <w:ilvl w:val="2"/>
-          <w:numId w:val="6"/>
-        </w:numPr>
-        <w:spacing w:line="256" w:lineRule="auto"/>
-      </w:pPr>
-      <w:proofErr w:type="spellStart"/>
-      <w:r>
-        <w:t>Фаза</w:t>
-      </w:r>
-      <w:proofErr w:type="spellEnd"/>
-      <w:r>
-        <w:t xml:space="preserve"> 4</w:t>
-      </w:r>
-    </w:p>
-    <w:p>
-      <w:pPr>
-        <w:pStyle w:val="ListParagraph"/>
-        <w:numPr>
-          <w:ilvl w:val="2"/>
-          <w:numId w:val="6"/>
-        </w:numPr>
-        <w:spacing w:line="256" w:lineRule="auto"/>
-      </w:pPr>
-      <w:r>
-        <w:t xml:space="preserve">РЕМ </w:t>
-      </w:r>
-      <w:proofErr w:type="spellStart"/>
-      <w:r>
-        <w:t>Фаза</w:t>
-      </w:r>
-      <w:proofErr w:type="spellEnd"/>
-    </w:p>
-    <w:p>
-      <w:pPr>
-        <w:pStyle w:val="ListParagraph"/>
-        <w:numPr>
-          <w:ilvl w:val="0"/>
-          <w:numId w:val="6"/>
-        </w:numPr>
-        <w:spacing w:line="256" w:lineRule="auto"/>
-      </w:pPr>
-      <w:proofErr w:type="spellStart"/>
-      <w:r>
-        <w:t>Правило</w:t>
-      </w:r>
-      <w:proofErr w:type="spellEnd"/>
-      <w:r>
-        <w:t xml:space="preserve"> </w:t>
-      </w:r>
-      <w:proofErr w:type="spellStart"/>
-      <w:r>
-        <w:t>за</w:t>
-      </w:r>
-      <w:proofErr w:type="spellEnd"/>
-      <w:r>
-        <w:t xml:space="preserve"> </w:t>
-      </w:r>
-      <w:proofErr w:type="spellStart"/>
-      <w:r>
-        <w:t>детектовање</w:t>
-      </w:r>
-      <w:proofErr w:type="spellEnd"/>
-      <w:r>
-        <w:t xml:space="preserve"> </w:t>
-      </w:r>
-      <w:proofErr w:type="spellStart"/>
-      <w:r>
-        <w:t>сомнабулизма</w:t>
-      </w:r>
-      <w:proofErr w:type="spellEnd"/>
-    </w:p>
-    <w:p>
-      <w:pPr>
-        <w:pStyle w:val="ListParagraph"/>
-        <w:numPr>
-          <w:ilvl w:val="1"/>
-          <w:numId w:val="6"/>
-        </w:numPr>
-        <w:spacing w:line="256" w:lineRule="auto"/>
-        <w:rPr>
-          <w:rFonts w:eastAsiaTheme="minorEastAsia"/>
-        </w:rPr>
-      </w:pPr>
-      <w:proofErr w:type="spellStart"/>
-      <w:r>
-        <w:t>Користи</w:t>
-      </w:r>
-      <w:proofErr w:type="spellEnd"/>
-      <w:r>
-        <w:t xml:space="preserve"> </w:t>
-      </w:r>
-      <w:proofErr w:type="spellStart"/>
-      <w:r>
-        <w:t>се</w:t>
-      </w:r>
-      <w:proofErr w:type="spellEnd"/>
-      <w:r>
-        <w:t xml:space="preserve"> </w:t>
-      </w:r>
-      <w:proofErr w:type="spellStart"/>
-      <w:r>
-        <w:t>као</w:t>
-      </w:r>
-      <w:proofErr w:type="spellEnd"/>
-      <w:r>
-        <w:t xml:space="preserve"> </w:t>
-      </w:r>
-      <w:proofErr w:type="spellStart"/>
-      <w:r>
-        <w:t>индикатор</w:t>
-      </w:r>
-      <w:proofErr w:type="spellEnd"/>
-      <w:r>
-        <w:t xml:space="preserve"> </w:t>
-      </w:r>
-      <w:proofErr w:type="spellStart"/>
-      <w:r>
-        <w:t>да</w:t>
-      </w:r>
-      <w:proofErr w:type="spellEnd"/>
-      <w:r>
-        <w:t xml:space="preserve"> </w:t>
-      </w:r>
-      <w:proofErr w:type="spellStart"/>
-      <w:r>
-        <w:t>ли</w:t>
-      </w:r>
-      <w:proofErr w:type="spellEnd"/>
-      <w:r>
-        <w:t xml:space="preserve"> </w:t>
-      </w:r>
-      <w:proofErr w:type="spellStart"/>
-      <w:r>
-        <w:t>је</w:t>
-      </w:r>
-      <w:proofErr w:type="spellEnd"/>
-      <w:r>
-        <w:t xml:space="preserve"> </w:t>
-      </w:r>
-      <w:proofErr w:type="spellStart"/>
-      <w:r>
-        <w:t>декетован</w:t>
-      </w:r>
-      <w:proofErr w:type="spellEnd"/>
-      <w:r>
-        <w:t xml:space="preserve"> </w:t>
-      </w:r>
-      <w:proofErr w:type="spellStart"/>
-      <w:r>
-        <w:t>сомнабулизам</w:t>
-      </w:r>
-      <w:proofErr w:type="spellEnd"/>
-      <w:r>
-        <w:t xml:space="preserve"> (</w:t>
-      </w:r>
-      <w:proofErr w:type="spellStart"/>
-      <w:r>
-        <w:t>месечарење</w:t>
-      </w:r>
-      <w:proofErr w:type="spellEnd"/>
-      <w:r>
-        <w:t xml:space="preserve">). </w:t>
-      </w:r>
-      <w:proofErr w:type="spellStart"/>
-      <w:r>
-        <w:t>Подразумева</w:t>
-      </w:r>
-      <w:proofErr w:type="spellEnd"/>
-      <w:r>
-        <w:t xml:space="preserve"> </w:t>
-      </w:r>
-      <w:proofErr w:type="spellStart"/>
-      <w:r>
-        <w:t>детектовану</w:t>
-      </w:r>
-      <w:proofErr w:type="spellEnd"/>
-      <w:r>
-        <w:t xml:space="preserve"> РЕМ </w:t>
-      </w:r>
-      <w:proofErr w:type="spellStart"/>
-      <w:r>
-        <w:t>фазу</w:t>
-      </w:r>
-      <w:proofErr w:type="spellEnd"/>
-      <w:r>
-        <w:t xml:space="preserve"> </w:t>
-      </w:r>
-      <w:proofErr w:type="spellStart"/>
-      <w:r>
-        <w:t>сна</w:t>
-      </w:r>
-      <w:proofErr w:type="spellEnd"/>
-      <w:r>
-        <w:t xml:space="preserve">, </w:t>
-      </w:r>
-      <w:proofErr w:type="spellStart"/>
-      <w:r>
-        <w:t>детектовање</w:t>
-      </w:r>
-      <w:proofErr w:type="spellEnd"/>
-      <w:r>
-        <w:t xml:space="preserve"> </w:t>
-      </w:r>
-      <w:proofErr w:type="spellStart"/>
-      <w:r>
-        <w:t>кретање</w:t>
-      </w:r>
-      <w:proofErr w:type="spellEnd"/>
-      <w:r>
-        <w:t xml:space="preserve"> (</w:t>
-      </w:r>
-      <w:proofErr w:type="spellStart"/>
-      <w:r>
-        <w:t>није</w:t>
-      </w:r>
-      <w:proofErr w:type="spellEnd"/>
-      <w:r>
-        <w:t xml:space="preserve"> </w:t>
-      </w:r>
-      <w:proofErr w:type="spellStart"/>
-      <w:r>
-        <w:t>детектована</w:t>
-      </w:r>
-      <w:proofErr w:type="spellEnd"/>
-      <w:r>
-        <w:t xml:space="preserve"> </w:t>
-      </w:r>
-      <w:proofErr w:type="spellStart"/>
-      <w:r>
-        <w:t>статичност</w:t>
-      </w:r>
-      <w:proofErr w:type="spellEnd"/>
-      <w:r>
-        <w:t xml:space="preserve">) и </w:t>
-      </w:r>
-      <w:proofErr w:type="spellStart"/>
-      <w:r>
-        <w:t>повишен</w:t>
-      </w:r>
-      <w:proofErr w:type="spellEnd"/>
-      <w:r>
-        <w:t xml:space="preserve"> </w:t>
-      </w:r>
-      <w:proofErr w:type="spellStart"/>
-      <w:r>
-        <w:t>тонус</w:t>
-      </w:r>
-      <w:proofErr w:type="spellEnd"/>
-      <w:r>
-        <w:t xml:space="preserve"> </w:t>
-      </w:r>
-      <w:proofErr w:type="spellStart"/>
-      <w:r>
-        <w:t>мишића</w:t>
-      </w:r>
-      <w:proofErr w:type="spellEnd"/>
-      <w:r>
         <w:t>.</w:t>
       </w:r>
       <w:r>
@@ -3906,419 +3831,6 @@
     </w:p>
     <w:p>
       <w:pPr>
-        <w:pStyle w:val="ListParagraph"/>
-        <w:numPr>
-          <w:ilvl w:val="0"/>
-          <w:numId w:val="6"/>
-        </w:numPr>
-        <w:spacing w:line="256" w:lineRule="auto"/>
-      </w:pPr>
-      <w:proofErr w:type="spellStart"/>
-      <w:r>
-        <w:t>Правило</w:t>
-      </w:r>
-      <w:proofErr w:type="spellEnd"/>
-      <w:r>
-        <w:t xml:space="preserve"> </w:t>
-      </w:r>
-      <w:proofErr w:type="spellStart"/>
-      <w:r>
-        <w:t>за</w:t>
-      </w:r>
-      <w:proofErr w:type="spellEnd"/>
-      <w:r>
-        <w:t xml:space="preserve"> </w:t>
-      </w:r>
-      <w:proofErr w:type="spellStart"/>
-      <w:r>
-        <w:t>одређивања</w:t>
-      </w:r>
-      <w:proofErr w:type="spellEnd"/>
-      <w:r>
-        <w:t xml:space="preserve"> </w:t>
-      </w:r>
-      <w:proofErr w:type="spellStart"/>
-      <w:r>
-        <w:t>ризика</w:t>
-      </w:r>
-      <w:proofErr w:type="spellEnd"/>
-      <w:r>
-        <w:t xml:space="preserve"> у </w:t>
-      </w:r>
-      <w:proofErr w:type="spellStart"/>
-      <w:r>
-        <w:t>вожњи</w:t>
-      </w:r>
-      <w:proofErr w:type="spellEnd"/>
-    </w:p>
-    <w:p>
-      <w:pPr>
-        <w:pStyle w:val="ListParagraph"/>
-        <w:numPr>
-          <w:ilvl w:val="1"/>
-          <w:numId w:val="6"/>
-        </w:numPr>
-        <w:spacing w:line="256" w:lineRule="auto"/>
-      </w:pPr>
-      <w:proofErr w:type="spellStart"/>
-      <w:r>
-        <w:t>Ако</w:t>
-      </w:r>
-      <w:proofErr w:type="spellEnd"/>
-      <w:r>
-        <w:t xml:space="preserve"> </w:t>
-      </w:r>
-      <w:proofErr w:type="spellStart"/>
-      <w:r>
-        <w:t>корисник</w:t>
-      </w:r>
-      <w:proofErr w:type="spellEnd"/>
-      <w:r>
-        <w:t xml:space="preserve"> </w:t>
-      </w:r>
-      <w:proofErr w:type="spellStart"/>
-      <w:r>
-        <w:t>током</w:t>
-      </w:r>
-      <w:proofErr w:type="spellEnd"/>
-      <w:r>
-        <w:t xml:space="preserve"> </w:t>
-      </w:r>
-      <w:proofErr w:type="spellStart"/>
-      <w:r>
-        <w:t>дужег</w:t>
-      </w:r>
-      <w:proofErr w:type="spellEnd"/>
-      <w:r>
-        <w:t xml:space="preserve"> </w:t>
-      </w:r>
-      <w:proofErr w:type="spellStart"/>
-      <w:r>
-        <w:t>времена</w:t>
-      </w:r>
-      <w:proofErr w:type="spellEnd"/>
-      <w:r>
-        <w:t xml:space="preserve"> </w:t>
-      </w:r>
-      <w:proofErr w:type="spellStart"/>
-      <w:r>
-        <w:t>спава</w:t>
-      </w:r>
-      <w:proofErr w:type="spellEnd"/>
-      <w:r>
-        <w:t xml:space="preserve"> </w:t>
-      </w:r>
-      <w:proofErr w:type="spellStart"/>
-      <w:r>
-        <w:t>недовољно</w:t>
-      </w:r>
-      <w:proofErr w:type="spellEnd"/>
-      <w:r>
-        <w:t xml:space="preserve"> </w:t>
-      </w:r>
-      <w:proofErr w:type="spellStart"/>
-      <w:r>
-        <w:t>смањују</w:t>
-      </w:r>
-      <w:proofErr w:type="spellEnd"/>
-      <w:r>
-        <w:t xml:space="preserve"> </w:t>
-      </w:r>
-      <w:proofErr w:type="spellStart"/>
-      <w:r>
-        <w:t>му</w:t>
-      </w:r>
-      <w:proofErr w:type="spellEnd"/>
-      <w:r>
-        <w:t xml:space="preserve"> </w:t>
-      </w:r>
-      <w:proofErr w:type="spellStart"/>
-      <w:r>
-        <w:t>се</w:t>
-      </w:r>
-      <w:proofErr w:type="spellEnd"/>
-      <w:r>
-        <w:t xml:space="preserve"> </w:t>
-      </w:r>
-      <w:proofErr w:type="spellStart"/>
-      <w:r>
-        <w:t>когнитивне</w:t>
-      </w:r>
-      <w:proofErr w:type="spellEnd"/>
-      <w:r>
-        <w:t xml:space="preserve"> </w:t>
-      </w:r>
-      <w:proofErr w:type="spellStart"/>
-      <w:r>
-        <w:t>способности</w:t>
-      </w:r>
-      <w:proofErr w:type="spellEnd"/>
-      <w:r>
-        <w:t xml:space="preserve"> и </w:t>
-      </w:r>
-      <w:proofErr w:type="spellStart"/>
-      <w:r>
-        <w:t>има</w:t>
-      </w:r>
-      <w:proofErr w:type="spellEnd"/>
-      <w:r>
-        <w:t xml:space="preserve"> </w:t>
-      </w:r>
-      <w:proofErr w:type="spellStart"/>
-      <w:r>
-        <w:t>сличне</w:t>
-      </w:r>
-      <w:proofErr w:type="spellEnd"/>
-      <w:r>
-        <w:t xml:space="preserve"> </w:t>
-      </w:r>
-      <w:proofErr w:type="spellStart"/>
-      <w:r>
-        <w:t>перформансе</w:t>
-      </w:r>
-      <w:proofErr w:type="spellEnd"/>
-      <w:r>
-        <w:t xml:space="preserve"> </w:t>
-      </w:r>
-      <w:proofErr w:type="spellStart"/>
-      <w:r>
-        <w:t>као</w:t>
-      </w:r>
-      <w:proofErr w:type="spellEnd"/>
-      <w:r>
-        <w:t xml:space="preserve"> </w:t>
-      </w:r>
-      <w:proofErr w:type="spellStart"/>
-      <w:r>
-        <w:t>под</w:t>
-      </w:r>
-      <w:proofErr w:type="spellEnd"/>
-      <w:r>
-        <w:t xml:space="preserve"> </w:t>
-      </w:r>
-      <w:proofErr w:type="spellStart"/>
-      <w:r>
-        <w:t>дејством</w:t>
-      </w:r>
-      <w:proofErr w:type="spellEnd"/>
-      <w:r>
-        <w:t xml:space="preserve"> </w:t>
-      </w:r>
-      <w:proofErr w:type="spellStart"/>
-      <w:r>
-        <w:t>алкохола</w:t>
-      </w:r>
-      <w:proofErr w:type="spellEnd"/>
-      <w:r>
-        <w:rPr>
-          <w:lang w:val="sr-Cyrl-RS"/>
-        </w:rPr>
-        <w:t xml:space="preserve"> (8)</w:t>
-      </w:r>
-      <w:r>
-        <w:t xml:space="preserve">. </w:t>
-      </w:r>
-      <w:proofErr w:type="spellStart"/>
-      <w:r>
-        <w:t>Упозорење</w:t>
-      </w:r>
-      <w:proofErr w:type="spellEnd"/>
-      <w:r>
-        <w:t xml:space="preserve"> </w:t>
-      </w:r>
-      <w:proofErr w:type="spellStart"/>
-      <w:r>
-        <w:t>се</w:t>
-      </w:r>
-      <w:proofErr w:type="spellEnd"/>
-      <w:r>
-        <w:t xml:space="preserve"> </w:t>
-      </w:r>
-      <w:proofErr w:type="spellStart"/>
-      <w:r>
-        <w:t>издаје</w:t>
-      </w:r>
-      <w:proofErr w:type="spellEnd"/>
-      <w:r>
-        <w:t xml:space="preserve"> </w:t>
-      </w:r>
-      <w:proofErr w:type="spellStart"/>
-      <w:r>
-        <w:t>ако</w:t>
-      </w:r>
-      <w:proofErr w:type="spellEnd"/>
-      <w:r>
-        <w:t xml:space="preserve"> </w:t>
-      </w:r>
-      <w:proofErr w:type="spellStart"/>
-      <w:r>
-        <w:t>је</w:t>
-      </w:r>
-      <w:proofErr w:type="spellEnd"/>
-      <w:r>
-        <w:t xml:space="preserve"> </w:t>
-      </w:r>
-      <w:proofErr w:type="spellStart"/>
-      <w:r>
-        <w:t>корисник</w:t>
-      </w:r>
-      <w:proofErr w:type="spellEnd"/>
-      <w:r>
-        <w:t xml:space="preserve"> </w:t>
-      </w:r>
-      <w:proofErr w:type="spellStart"/>
-      <w:r>
-        <w:t>спавао</w:t>
-      </w:r>
-      <w:proofErr w:type="spellEnd"/>
-      <w:r>
-        <w:t>:</w:t>
-      </w:r>
-    </w:p>
-    <w:p>
-      <w:pPr>
-        <w:pStyle w:val="ListParagraph"/>
-        <w:numPr>
-          <w:ilvl w:val="2"/>
-          <w:numId w:val="6"/>
-        </w:numPr>
-        <w:spacing w:line="256" w:lineRule="auto"/>
-      </w:pPr>
-      <w:proofErr w:type="spellStart"/>
-      <w:r>
-        <w:t>Мање</w:t>
-      </w:r>
-      <w:proofErr w:type="spellEnd"/>
-      <w:r>
-        <w:t xml:space="preserve"> </w:t>
-      </w:r>
-      <w:proofErr w:type="spellStart"/>
-      <w:r>
-        <w:t>од</w:t>
-      </w:r>
-      <w:proofErr w:type="spellEnd"/>
-      <w:r>
-        <w:t xml:space="preserve"> 6 </w:t>
-      </w:r>
-      <w:proofErr w:type="spellStart"/>
-      <w:r>
-        <w:t>сати</w:t>
-      </w:r>
-      <w:proofErr w:type="spellEnd"/>
-      <w:r>
-        <w:t xml:space="preserve"> 10 </w:t>
-      </w:r>
-      <w:proofErr w:type="spellStart"/>
-      <w:r>
-        <w:t>дана</w:t>
-      </w:r>
-      <w:proofErr w:type="spellEnd"/>
-    </w:p>
-    <w:p>
-      <w:pPr>
-        <w:pStyle w:val="ListParagraph"/>
-        <w:numPr>
-          <w:ilvl w:val="2"/>
-          <w:numId w:val="6"/>
-        </w:numPr>
-        <w:spacing w:line="256" w:lineRule="auto"/>
-        <w:rPr>
-          <w:rFonts w:eastAsiaTheme="minorEastAsia"/>
-        </w:rPr>
-      </w:pPr>
-      <w:proofErr w:type="spellStart"/>
-      <w:r>
-        <w:t>Мање</w:t>
-      </w:r>
-      <w:proofErr w:type="spellEnd"/>
-      <w:r>
-        <w:t xml:space="preserve"> </w:t>
-      </w:r>
-      <w:proofErr w:type="spellStart"/>
-      <w:r>
-        <w:t>од</w:t>
-      </w:r>
-      <w:proofErr w:type="spellEnd"/>
-      <w:r>
-        <w:t xml:space="preserve"> 4 </w:t>
-      </w:r>
-      <w:proofErr w:type="spellStart"/>
-      <w:r>
-        <w:t>сата</w:t>
-      </w:r>
-      <w:proofErr w:type="spellEnd"/>
-      <w:r>
-        <w:t xml:space="preserve"> 3 </w:t>
-      </w:r>
-      <w:proofErr w:type="spellStart"/>
-      <w:r>
-        <w:t>дана</w:t>
-      </w:r>
-      <w:proofErr w:type="spellEnd"/>
-    </w:p>
-    <w:p>
-      <w:pPr>
-        <w:pStyle w:val="ListParagraph"/>
-        <w:numPr>
-          <w:ilvl w:val="0"/>
-          <w:numId w:val="6"/>
-        </w:numPr>
-        <w:spacing w:line="256" w:lineRule="auto"/>
-        <w:rPr>
-          <w:rFonts w:eastAsiaTheme="minorEastAsia"/>
-        </w:rPr>
-      </w:pPr>
-      <w:r>
-        <w:rPr>
-          <w:lang w:val="sr-Cyrl-RS"/>
-        </w:rPr>
-        <w:t>Правило за одређивање ризика од болести</w:t>
-      </w:r>
-    </w:p>
-    <w:p>
-      <w:pPr>
-        <w:pStyle w:val="ListParagraph"/>
-        <w:numPr>
-          <w:ilvl w:val="1"/>
-          <w:numId w:val="6"/>
-        </w:numPr>
-        <w:spacing w:line="256" w:lineRule="auto"/>
-        <w:rPr>
-          <w:rFonts w:eastAsiaTheme="minorEastAsia"/>
-        </w:rPr>
-      </w:pPr>
-      <w:r>
-        <w:rPr>
-          <w:lang w:val="sr-Cyrl-RS"/>
-        </w:rPr>
-        <w:t xml:space="preserve">Корисник може да тражи извештај о процењеним ризицима од болести које може да проузрокује недостатак сна као што су на пример </w:t>
-      </w:r>
-      <w:proofErr w:type="spellStart"/>
-      <w:r>
-        <w:rPr>
-          <w:lang w:val="sr-Cyrl-RS"/>
-        </w:rPr>
-        <w:t>кардиоваскуларне</w:t>
-      </w:r>
-      <w:proofErr w:type="spellEnd"/>
-      <w:r>
-        <w:rPr>
-          <w:lang w:val="sr-Cyrl-RS"/>
-        </w:rPr>
-        <w:t xml:space="preserve"> болести. Уланчавање уназад (9).</w:t>
-      </w:r>
-    </w:p>
-    <w:p>
-      <w:pPr>
-        <w:pStyle w:val="ListParagraph"/>
-        <w:ind w:left="2160"/>
-        <w:rPr>
-          <w:lang w:val="sr-Cyrl-RS"/>
-        </w:rPr>
-      </w:pPr>
-    </w:p>
-    <w:p>
-      <w:pPr>
         <w:rPr>
           <w:lang w:val="sr-Cyrl-RS"/>
         </w:rPr>
@@ -4335,28 +3847,28 @@
         <w:rPr>
           <w:lang w:val="sr-Cyrl-RS"/>
         </w:rPr>
+        <w:t>Пример резоновања</w:t>
+      </w:r>
+    </w:p>
+    <w:p>
+      <w:pPr>
+        <w:rPr>
+          <w:lang w:val="sr-Cyrl-RS"/>
+        </w:rPr>
+      </w:pPr>
+      <w:r>
+        <w:rPr>
+          <w:lang w:val="sr-Cyrl-RS"/>
+        </w:rPr>
+        <w:t>Пример малог дела функционалности система који одређује оптимално време спавања, прати дневну активност корисника, ноћну активност сна и даје оцене квалитета сан и дневних навика, као и препоруке за побољшање квалитета сна уколико је детектована лошија оцена навика или квалитет сна.</w:t>
+      </w:r>
+    </w:p>
+    <w:p>
+      <w:r>
+        <w:rPr>
+          <w:noProof/>
+        </w:rPr>
         <w:lastRenderedPageBreak/>
-        <w:t>Пример резоновања</w:t>
-      </w:r>
-    </w:p>
-    <w:p>
-      <w:pPr>
-        <w:rPr>
-          <w:lang w:val="sr-Cyrl-RS"/>
-        </w:rPr>
-      </w:pPr>
-      <w:r>
-        <w:rPr>
-          <w:lang w:val="sr-Cyrl-RS"/>
-        </w:rPr>
-        <w:t>Пример малог дела функционалности система који одређује оптимално време спавања, прати дневну активност корисника, ноћну активност сна и даје оцене квалитета сан и дневних навика, као и препоруке за побољшање квалитета сна уколико је детектована лошија оцена навика или квалитет сна.</w:t>
-      </w:r>
-    </w:p>
-    <w:p>
-      <w:r>
-        <w:rPr>
-          <w:noProof/>
-        </w:rPr>
         <w:drawing>
           <wp:inline distT="0" distB="0" distL="0" distR="0" wp14:anchorId="59199976" wp14:editId="1B0E2A4B">
             <wp:extent cx="5931535" cy="6162040"/>
@@ -4540,25 +4052,7 @@
           <w:szCs w:val="22"/>
           <w:lang w:val="sr-Latn-RS"/>
         </w:rPr>
-        <w:instrText xml:space="preserve"> HYPERLINK "</w:instrText>
-      </w:r>
-      <w:r>
-        <w:rPr>
-          <w:rFonts w:asciiTheme="minorHAnsi" w:eastAsia="Calibri" w:hAnsiTheme="minorHAnsi" w:cstheme="minorHAnsi"/>
-          <w:sz w:val="22"/>
-          <w:szCs w:val="22"/>
-          <w:lang w:val="sr-Latn-RS"/>
-        </w:rPr>
-        <w:instrText>https://www.coursera.org/learn/medical-neuroscience</w:instrText>
-      </w:r>
-      <w:r>
-        <w:rPr>
-          <w:rFonts w:asciiTheme="minorHAnsi" w:eastAsia="Calibri" w:hAnsiTheme="minorHAnsi" w:cstheme="minorHAnsi"/>
-          <w:sz w:val="22"/>
-          <w:szCs w:val="22"/>
-          <w:lang w:val="sr-Latn-RS"/>
-        </w:rPr>
-        <w:instrText xml:space="preserve">" </w:instrText>
+        <w:instrText xml:space="preserve"> HYPERLINK "https://www.coursera.org/learn/medical-neuroscience" </w:instrText>
       </w:r>
       <w:r>
         <w:rPr>
@@ -5330,15 +4824,6 @@
   </w:num>
   <w:num w:numId="7" w16cid:durableId="484780660">
     <w:abstractNumId w:val="6"/>
-    <w:lvlOverride w:ilvl="0"/>
-    <w:lvlOverride w:ilvl="1"/>
-    <w:lvlOverride w:ilvl="2"/>
-    <w:lvlOverride w:ilvl="3"/>
-    <w:lvlOverride w:ilvl="4"/>
-    <w:lvlOverride w:ilvl="5"/>
-    <w:lvlOverride w:ilvl="6"/>
-    <w:lvlOverride w:ilvl="7"/>
-    <w:lvlOverride w:ilvl="8"/>
   </w:num>
 </w:numbering>
 </file>

</xml_diff>